<commit_message>
Documents: Update report for laboratory work #1
</commit_message>
<xml_diff>
--- a/Documents/Звіт №1 Голяки Дмитра.docx
+++ b/Documents/Звіт №1 Голяки Дмитра.docx
@@ -565,6 +565,144 @@
       </w:r>
     </w:p>
     <w:p>
+      <w:pPr>
+        <w:rPr>
+          <w:b/>
+          <w:bCs/>
+        </w:rPr>
+      </w:pPr>
+      <w:r>
+        <w:rPr>
+          <w:b/>
+          <w:bCs/>
+        </w:rPr>
+        <w:t>Умова</w:t>
+      </w:r>
+    </w:p>
+    <w:p>
+      <w:r>
+        <w:t>Розробити структуру даних для зберігання інформації про скачки та проведені заїзди. Жокей характеризується псевдонімом, прізвищем, ім’ям, по батькові, датою народження. Коні, які беруть участь в перегонах, характеризуються породою, кличкою і віком. Заїзди проводяться в певну дату і час, мають певний номер (в один день може бути проведено кілька заїздів). Учасники заїзду характеризуються номером і зайнятим місцем в заїзді. Під учасником розуміється жокей і кінь, на якому він буде брати участь в заїзді</w:t>
+      </w:r>
+    </w:p>
+    <w:p/>
+    <w:p>
+      <w:pPr>
+        <w:rPr>
+          <w:b/>
+          <w:bCs/>
+        </w:rPr>
+      </w:pPr>
+      <w:r>
+        <w:rPr>
+          <w:b/>
+          <w:bCs/>
+          <w:lang w:val="en-US"/>
+        </w:rPr>
+        <w:t>ER-</w:t>
+      </w:r>
+      <w:r>
+        <w:rPr>
+          <w:b/>
+          <w:bCs/>
+        </w:rPr>
+        <w:t>діаграма</w:t>
+      </w:r>
+    </w:p>
+    <w:p>
+      <w:pPr>
+        <w:jc w:val="center"/>
+      </w:pPr>
+      <w:r>
+        <w:rPr>
+          <w:b/>
+          <w:bCs/>
+          <w:lang w:val="en-US"/>
+        </w:rPr>
+        <w:drawing>
+          <wp:inline distT="0" distB="0" distL="0" distR="0" wp14:anchorId="3C59E285" wp14:editId="2A8ADB3A">
+            <wp:extent cx="5248505" cy="5076825"/>
+            <wp:effectExtent l="0" t="0" r="0" b="0"/>
+            <wp:docPr id="1960502603" name="Рисунок 1"/>
+            <wp:cNvGraphicFramePr>
+              <a:graphicFrameLocks xmlns:a="http://schemas.openxmlformats.org/drawingml/2006/main" noChangeAspect="1"/>
+            </wp:cNvGraphicFramePr>
+            <a:graphic xmlns:a="http://schemas.openxmlformats.org/drawingml/2006/main">
+              <a:graphicData uri="http://schemas.openxmlformats.org/drawingml/2006/picture">
+                <pic:pic xmlns:pic="http://schemas.openxmlformats.org/drawingml/2006/picture">
+                  <pic:nvPicPr>
+                    <pic:cNvPr id="0" name="Picture 1"/>
+                    <pic:cNvPicPr>
+                      <a:picLocks noChangeAspect="1" noChangeArrowheads="1"/>
+                    </pic:cNvPicPr>
+                  </pic:nvPicPr>
+                  <pic:blipFill>
+                    <a:blip r:embed="rId8">
+                      <a:extLst>
+                        <a:ext uri="{28A0092B-C50C-407E-A947-70E740481C1C}">
+                          <a14:useLocalDpi xmlns:a14="http://schemas.microsoft.com/office/drawing/2010/main" val="0"/>
+                        </a:ext>
+                      </a:extLst>
+                    </a:blip>
+                    <a:srcRect/>
+                    <a:stretch>
+                      <a:fillRect/>
+                    </a:stretch>
+                  </pic:blipFill>
+                  <pic:spPr bwMode="auto">
+                    <a:xfrm>
+                      <a:off x="0" y="0"/>
+                      <a:ext cx="5258231" cy="5086233"/>
+                    </a:xfrm>
+                    <a:prstGeom prst="rect">
+                      <a:avLst/>
+                    </a:prstGeom>
+                    <a:noFill/>
+                    <a:ln>
+                      <a:noFill/>
+                    </a:ln>
+                  </pic:spPr>
+                </pic:pic>
+              </a:graphicData>
+            </a:graphic>
+          </wp:inline>
+        </w:drawing>
+      </w:r>
+    </w:p>
+    <w:p>
+      <w:pPr>
+        <w:spacing w:after="200" w:line="276" w:lineRule="auto"/>
+        <w:ind w:firstLine="0"/>
+        <w:jc w:val="left"/>
+        <w:rPr>
+          <w:b/>
+          <w:bCs/>
+        </w:rPr>
+      </w:pPr>
+      <w:r>
+        <w:rPr>
+          <w:b/>
+          <w:bCs/>
+        </w:rPr>
+        <w:br w:type="page"/>
+      </w:r>
+    </w:p>
+    <w:p>
+      <w:pPr>
+        <w:rPr>
+          <w:b/>
+          <w:bCs/>
+        </w:rPr>
+      </w:pPr>
+      <w:r>
+        <w:rPr>
+          <w:b/>
+          <w:bCs/>
+        </w:rPr>
+        <w:lastRenderedPageBreak/>
+        <w:t>Опис архітектури</w:t>
+      </w:r>
+    </w:p>
+    <w:p>
       <w:r>
         <w:t>Проєкт був декомпозований на наступні каталоги для зручності роботи:</w:t>
       </w:r>
@@ -686,7 +824,7 @@
     <w:p>
       <w:pPr>
         <w:rPr>
-          <w:lang w:val="en-US"/>
+          <w:lang w:val="ru-RU"/>
         </w:rPr>
       </w:pPr>
       <w:r>
@@ -744,27 +882,13 @@
         </w:rPr>
         <w:t xml:space="preserve"> </w:t>
       </w:r>
-      <w:hyperlink r:id="rId8" w:history="1">
+      <w:hyperlink r:id="rId9" w:history="1">
         <w:r>
           <w:rPr>
             <w:rStyle w:val="a4"/>
             <w:lang w:val="en-US"/>
           </w:rPr>
-          <w:t>GitH</w:t>
-        </w:r>
-        <w:r>
-          <w:rPr>
-            <w:rStyle w:val="a4"/>
-            <w:lang w:val="en-US"/>
-          </w:rPr>
-          <w:t>u</w:t>
-        </w:r>
-        <w:r>
-          <w:rPr>
-            <w:rStyle w:val="a4"/>
-            <w:lang w:val="en-US"/>
-          </w:rPr>
-          <w:t>b</w:t>
+          <w:t>GitHub</w:t>
         </w:r>
       </w:hyperlink>
     </w:p>
@@ -782,21 +906,56 @@
     <w:p>
       <w:pPr>
         <w:rPr>
-          <w:rFonts w:ascii="Consolas" w:hAnsi="Consolas"/>
-          <w:sz w:val="20"/>
-          <w:szCs w:val="20"/>
-          <w:lang w:val="en-US"/>
-        </w:rPr>
-      </w:pPr>
-      <w:r>
-        <w:rPr>
-          <w:rFonts w:ascii="Consolas" w:hAnsi="Consolas"/>
-          <w:sz w:val="20"/>
-          <w:szCs w:val="20"/>
-          <w:lang w:val="en-US"/>
+          <w:b/>
+          <w:bCs/>
+          <w:szCs w:val="28"/>
+        </w:rPr>
+      </w:pPr>
+      <w:r>
+        <w:rPr>
+          <w:b/>
+          <w:bCs/>
+          <w:szCs w:val="28"/>
         </w:rPr>
         <w:lastRenderedPageBreak/>
-        <w:t>/// &lt;summary&gt;</w:t>
+        <w:t>Запити</w:t>
+      </w:r>
+    </w:p>
+    <w:p>
+      <w:pPr>
+        <w:rPr>
+          <w:rFonts w:ascii="Consolas" w:hAnsi="Consolas"/>
+          <w:sz w:val="20"/>
+          <w:szCs w:val="20"/>
+          <w:lang w:val="ru-RU"/>
+        </w:rPr>
+      </w:pPr>
+      <w:r>
+        <w:rPr>
+          <w:rFonts w:ascii="Consolas" w:hAnsi="Consolas"/>
+          <w:sz w:val="20"/>
+          <w:szCs w:val="20"/>
+          <w:lang w:val="ru-RU"/>
+        </w:rPr>
+        <w:t>/// &lt;</w:t>
+      </w:r>
+      <w:r>
+        <w:rPr>
+          <w:rFonts w:ascii="Consolas" w:hAnsi="Consolas"/>
+          <w:sz w:val="20"/>
+          <w:szCs w:val="20"/>
+          <w:lang w:val="en-US"/>
+        </w:rPr>
+        <w:t>summary</w:t>
+      </w:r>
+      <w:r>
+        <w:rPr>
+          <w:rFonts w:ascii="Consolas" w:hAnsi="Consolas"/>
+          <w:sz w:val="20"/>
+          <w:szCs w:val="20"/>
+          <w:lang w:val="ru-RU"/>
+        </w:rPr>
+        <w:t>&gt;</w:t>
       </w:r>
     </w:p>
     <w:p>
@@ -1150,7 +1309,7 @@
                     <pic:cNvPicPr/>
                   </pic:nvPicPr>
                   <pic:blipFill>
-                    <a:blip r:embed="rId9"/>
+                    <a:blip r:embed="rId10"/>
                     <a:stretch>
                       <a:fillRect/>
                     </a:stretch>
@@ -1584,7 +1743,7 @@
                     <pic:cNvPicPr/>
                   </pic:nvPicPr>
                   <pic:blipFill>
-                    <a:blip r:embed="rId10"/>
+                    <a:blip r:embed="rId11"/>
                     <a:stretch>
                       <a:fillRect/>
                     </a:stretch>
@@ -2160,7 +2319,7 @@
                     <pic:cNvPicPr/>
                   </pic:nvPicPr>
                   <pic:blipFill>
-                    <a:blip r:embed="rId11"/>
+                    <a:blip r:embed="rId12"/>
                     <a:stretch>
                       <a:fillRect/>
                     </a:stretch>
@@ -2634,7 +2793,7 @@
                     <pic:cNvPicPr/>
                   </pic:nvPicPr>
                   <pic:blipFill>
-                    <a:blip r:embed="rId12"/>
+                    <a:blip r:embed="rId13"/>
                     <a:stretch>
                       <a:fillRect/>
                     </a:stretch>
@@ -3113,7 +3272,7 @@
                     <pic:cNvPicPr/>
                   </pic:nvPicPr>
                   <pic:blipFill>
-                    <a:blip r:embed="rId13"/>
+                    <a:blip r:embed="rId14"/>
                     <a:stretch>
                       <a:fillRect/>
                     </a:stretch>
@@ -3149,15 +3308,15 @@
           <w:rFonts w:ascii="Consolas" w:hAnsi="Consolas"/>
           <w:sz w:val="20"/>
           <w:szCs w:val="20"/>
-          <w:lang w:val="ru-RU"/>
-        </w:rPr>
-      </w:pPr>
-      <w:r>
-        <w:rPr>
-          <w:rFonts w:ascii="Consolas" w:hAnsi="Consolas"/>
-          <w:sz w:val="20"/>
-          <w:szCs w:val="20"/>
-          <w:lang w:val="ru-RU"/>
+          <w:lang w:val="en-US"/>
+        </w:rPr>
+      </w:pPr>
+      <w:r>
+        <w:rPr>
+          <w:rFonts w:ascii="Consolas" w:hAnsi="Consolas"/>
+          <w:sz w:val="20"/>
+          <w:szCs w:val="20"/>
+          <w:lang w:val="en-US"/>
         </w:rPr>
         <w:lastRenderedPageBreak/>
         <w:t>/// &lt;summary&gt;</w:t>
@@ -3169,15 +3328,15 @@
           <w:rFonts w:ascii="Consolas" w:hAnsi="Consolas"/>
           <w:sz w:val="20"/>
           <w:szCs w:val="20"/>
-          <w:lang w:val="ru-RU"/>
-        </w:rPr>
-      </w:pPr>
-      <w:r>
-        <w:rPr>
-          <w:rFonts w:ascii="Consolas" w:hAnsi="Consolas"/>
-          <w:sz w:val="20"/>
-          <w:szCs w:val="20"/>
-          <w:lang w:val="ru-RU"/>
+          <w:lang w:val="en-US"/>
+        </w:rPr>
+      </w:pPr>
+      <w:r>
+        <w:rPr>
+          <w:rFonts w:ascii="Consolas" w:hAnsi="Consolas"/>
+          <w:sz w:val="20"/>
+          <w:szCs w:val="20"/>
+          <w:lang w:val="en-US"/>
         </w:rPr>
         <w:t>/// Query 6. (Query syntax)</w:t>
       </w:r>
@@ -3533,7 +3692,7 @@
                     <pic:cNvPicPr/>
                   </pic:nvPicPr>
                   <pic:blipFill>
-                    <a:blip r:embed="rId14"/>
+                    <a:blip r:embed="rId15"/>
                     <a:stretch>
                       <a:fillRect/>
                     </a:stretch>
@@ -3967,7 +4126,7 @@
                     <pic:cNvPicPr/>
                   </pic:nvPicPr>
                   <pic:blipFill>
-                    <a:blip r:embed="rId15"/>
+                    <a:blip r:embed="rId16"/>
                     <a:stretch>
                       <a:fillRect/>
                     </a:stretch>
@@ -4391,7 +4550,7 @@
                     <pic:cNvPicPr/>
                   </pic:nvPicPr>
                   <pic:blipFill>
-                    <a:blip r:embed="rId16"/>
+                    <a:blip r:embed="rId17"/>
                     <a:stretch>
                       <a:fillRect/>
                     </a:stretch>
@@ -5062,7 +5221,7 @@
                     <pic:cNvPicPr/>
                   </pic:nvPicPr>
                   <pic:blipFill>
-                    <a:blip r:embed="rId17"/>
+                    <a:blip r:embed="rId18"/>
                     <a:stretch>
                       <a:fillRect/>
                     </a:stretch>
@@ -5131,15 +5290,15 @@
           <w:rFonts w:ascii="Consolas" w:hAnsi="Consolas"/>
           <w:sz w:val="20"/>
           <w:szCs w:val="20"/>
-          <w:lang w:val="ru-RU"/>
-        </w:rPr>
-      </w:pPr>
-      <w:r>
-        <w:rPr>
-          <w:rFonts w:ascii="Consolas" w:hAnsi="Consolas"/>
-          <w:sz w:val="20"/>
-          <w:szCs w:val="20"/>
-          <w:lang w:val="ru-RU"/>
+          <w:lang w:val="en-US"/>
+        </w:rPr>
+      </w:pPr>
+      <w:r>
+        <w:rPr>
+          <w:rFonts w:ascii="Consolas" w:hAnsi="Consolas"/>
+          <w:sz w:val="20"/>
+          <w:szCs w:val="20"/>
+          <w:lang w:val="en-US"/>
         </w:rPr>
         <w:lastRenderedPageBreak/>
         <w:t>/// &lt;summary&gt;</w:t>
@@ -5151,15 +5310,15 @@
           <w:rFonts w:ascii="Consolas" w:hAnsi="Consolas"/>
           <w:sz w:val="20"/>
           <w:szCs w:val="20"/>
-          <w:lang w:val="ru-RU"/>
-        </w:rPr>
-      </w:pPr>
-      <w:r>
-        <w:rPr>
-          <w:rFonts w:ascii="Consolas" w:hAnsi="Consolas"/>
-          <w:sz w:val="20"/>
-          <w:szCs w:val="20"/>
-          <w:lang w:val="ru-RU"/>
+          <w:lang w:val="en-US"/>
+        </w:rPr>
+      </w:pPr>
+      <w:r>
+        <w:rPr>
+          <w:rFonts w:ascii="Consolas" w:hAnsi="Consolas"/>
+          <w:sz w:val="20"/>
+          <w:szCs w:val="20"/>
+          <w:lang w:val="en-US"/>
         </w:rPr>
         <w:t>/// Query 10. (Method syntax)</w:t>
       </w:r>
@@ -6582,7 +6741,7 @@
                     <pic:cNvPicPr/>
                   </pic:nvPicPr>
                   <pic:blipFill>
-                    <a:blip r:embed="rId18"/>
+                    <a:blip r:embed="rId19"/>
                     <a:stretch>
                       <a:fillRect/>
                     </a:stretch>
@@ -6977,7 +7136,7 @@
                     <pic:cNvPicPr/>
                   </pic:nvPicPr>
                   <pic:blipFill>
-                    <a:blip r:embed="rId19"/>
+                    <a:blip r:embed="rId20"/>
                     <a:stretch>
                       <a:fillRect/>
                     </a:stretch>
@@ -7565,7 +7724,7 @@
                     <pic:cNvPicPr/>
                   </pic:nvPicPr>
                   <pic:blipFill>
-                    <a:blip r:embed="rId20"/>
+                    <a:blip r:embed="rId21"/>
                     <a:stretch>
                       <a:fillRect/>
                     </a:stretch>
@@ -8289,7 +8448,7 @@
                     <pic:cNvPicPr/>
                   </pic:nvPicPr>
                   <pic:blipFill>
-                    <a:blip r:embed="rId21"/>
+                    <a:blip r:embed="rId22"/>
                     <a:stretch>
                       <a:fillRect/>
                     </a:stretch>
@@ -8731,7 +8890,7 @@
                     <pic:cNvPicPr/>
                   </pic:nvPicPr>
                   <pic:blipFill>
-                    <a:blip r:embed="rId22"/>
+                    <a:blip r:embed="rId23"/>
                     <a:stretch>
                       <a:fillRect/>
                     </a:stretch>
@@ -9241,7 +9400,7 @@
                     <pic:cNvPicPr/>
                   </pic:nvPicPr>
                   <pic:blipFill>
-                    <a:blip r:embed="rId23"/>
+                    <a:blip r:embed="rId24"/>
                     <a:stretch>
                       <a:fillRect/>
                     </a:stretch>
@@ -9827,7 +9986,7 @@
                     <pic:cNvPicPr/>
                   </pic:nvPicPr>
                   <pic:blipFill>
-                    <a:blip r:embed="rId24"/>
+                    <a:blip r:embed="rId25"/>
                     <a:stretch>
                       <a:fillRect/>
                     </a:stretch>
@@ -10048,7 +10207,7 @@
           <w:rFonts w:ascii="Consolas" w:hAnsi="Consolas"/>
           <w:sz w:val="20"/>
           <w:szCs w:val="20"/>
-          <w:lang w:val="ru-RU"/>
+          <w:lang w:val="en-US"/>
         </w:rPr>
       </w:pPr>
       <w:r>
@@ -10065,7 +10224,7 @@
           <w:rFonts w:ascii="Consolas" w:hAnsi="Consolas"/>
           <w:sz w:val="20"/>
           <w:szCs w:val="20"/>
-          <w:lang w:val="ru-RU"/>
+          <w:lang w:val="en-US"/>
         </w:rPr>
         <w:t>return [];</w:t>
       </w:r>
@@ -10084,7 +10243,7 @@
           <w:rFonts w:ascii="Consolas" w:hAnsi="Consolas"/>
           <w:sz w:val="20"/>
           <w:szCs w:val="20"/>
-          <w:lang w:val="ru-RU"/>
+          <w:lang w:val="en-US"/>
         </w:rPr>
         <w:t xml:space="preserve">    </w:t>
       </w:r>
@@ -10430,7 +10589,7 @@
                     <pic:cNvPicPr/>
                   </pic:nvPicPr>
                   <pic:blipFill>
-                    <a:blip r:embed="rId25"/>
+                    <a:blip r:embed="rId26"/>
                     <a:stretch>
                       <a:fillRect/>
                     </a:stretch>
@@ -10479,15 +10638,15 @@
           <w:rFonts w:ascii="Consolas" w:hAnsi="Consolas"/>
           <w:sz w:val="20"/>
           <w:szCs w:val="20"/>
-          <w:lang w:val="ru-RU"/>
-        </w:rPr>
-      </w:pPr>
-      <w:r>
-        <w:rPr>
-          <w:rFonts w:ascii="Consolas" w:hAnsi="Consolas"/>
-          <w:sz w:val="20"/>
-          <w:szCs w:val="20"/>
-          <w:lang w:val="ru-RU"/>
+          <w:lang w:val="en-US"/>
+        </w:rPr>
+      </w:pPr>
+      <w:r>
+        <w:rPr>
+          <w:rFonts w:ascii="Consolas" w:hAnsi="Consolas"/>
+          <w:sz w:val="20"/>
+          <w:szCs w:val="20"/>
+          <w:lang w:val="en-US"/>
         </w:rPr>
         <w:lastRenderedPageBreak/>
         <w:t>/// &lt;summary&gt;</w:t>
@@ -10499,15 +10658,15 @@
           <w:rFonts w:ascii="Consolas" w:hAnsi="Consolas"/>
           <w:sz w:val="20"/>
           <w:szCs w:val="20"/>
-          <w:lang w:val="ru-RU"/>
-        </w:rPr>
-      </w:pPr>
-      <w:r>
-        <w:rPr>
-          <w:rFonts w:ascii="Consolas" w:hAnsi="Consolas"/>
-          <w:sz w:val="20"/>
-          <w:szCs w:val="20"/>
-          <w:lang w:val="ru-RU"/>
+          <w:lang w:val="en-US"/>
+        </w:rPr>
+      </w:pPr>
+      <w:r>
+        <w:rPr>
+          <w:rFonts w:ascii="Consolas" w:hAnsi="Consolas"/>
+          <w:sz w:val="20"/>
+          <w:szCs w:val="20"/>
+          <w:lang w:val="en-US"/>
         </w:rPr>
         <w:t>/// Query 18. (Query syntax)</w:t>
       </w:r>
@@ -10537,15 +10696,15 @@
           <w:rFonts w:ascii="Consolas" w:hAnsi="Consolas"/>
           <w:sz w:val="20"/>
           <w:szCs w:val="20"/>
-          <w:lang w:val="ru-RU"/>
-        </w:rPr>
-      </w:pPr>
-      <w:r>
-        <w:rPr>
-          <w:rFonts w:ascii="Consolas" w:hAnsi="Consolas"/>
-          <w:sz w:val="20"/>
-          <w:szCs w:val="20"/>
-          <w:lang w:val="ru-RU"/>
+          <w:lang w:val="en-US"/>
+        </w:rPr>
+      </w:pPr>
+      <w:r>
+        <w:rPr>
+          <w:rFonts w:ascii="Consolas" w:hAnsi="Consolas"/>
+          <w:sz w:val="20"/>
+          <w:szCs w:val="20"/>
+          <w:lang w:val="en-US"/>
         </w:rPr>
         <w:t>/// &lt;/summary&gt;</w:t>
       </w:r>
@@ -10746,7 +10905,7 @@
           <w:rFonts w:ascii="Consolas" w:hAnsi="Consolas"/>
           <w:sz w:val="20"/>
           <w:szCs w:val="20"/>
-          <w:lang w:val="ru-RU"/>
+          <w:lang w:val="en-US"/>
         </w:rPr>
       </w:pPr>
       <w:r>
@@ -10763,7 +10922,7 @@
           <w:rFonts w:ascii="Consolas" w:hAnsi="Consolas"/>
           <w:sz w:val="20"/>
           <w:szCs w:val="20"/>
-          <w:lang w:val="ru-RU"/>
+          <w:lang w:val="en-US"/>
         </w:rPr>
         <w:t>HorseNickname = h.Nickname,</w:t>
       </w:r>
@@ -10774,15 +10933,15 @@
           <w:rFonts w:ascii="Consolas" w:hAnsi="Consolas"/>
           <w:sz w:val="20"/>
           <w:szCs w:val="20"/>
-          <w:lang w:val="ru-RU"/>
-        </w:rPr>
-      </w:pPr>
-      <w:r>
-        <w:rPr>
-          <w:rFonts w:ascii="Consolas" w:hAnsi="Consolas"/>
-          <w:sz w:val="20"/>
-          <w:szCs w:val="20"/>
-          <w:lang w:val="ru-RU"/>
+          <w:lang w:val="en-US"/>
+        </w:rPr>
+      </w:pPr>
+      <w:r>
+        <w:rPr>
+          <w:rFonts w:ascii="Consolas" w:hAnsi="Consolas"/>
+          <w:sz w:val="20"/>
+          <w:szCs w:val="20"/>
+          <w:lang w:val="en-US"/>
         </w:rPr>
         <w:t xml:space="preserve">        };</w:t>
       </w:r>
@@ -10793,25 +10952,25 @@
           <w:rFonts w:ascii="Consolas" w:hAnsi="Consolas"/>
           <w:sz w:val="20"/>
           <w:szCs w:val="20"/>
-          <w:lang w:val="ru-RU"/>
-        </w:rPr>
-      </w:pPr>
-    </w:p>
-    <w:p>
-      <w:pPr>
-        <w:rPr>
-          <w:rFonts w:ascii="Consolas" w:hAnsi="Consolas"/>
-          <w:sz w:val="20"/>
-          <w:szCs w:val="20"/>
-          <w:lang w:val="en-US"/>
-        </w:rPr>
-      </w:pPr>
-      <w:r>
-        <w:rPr>
-          <w:rFonts w:ascii="Consolas" w:hAnsi="Consolas"/>
-          <w:sz w:val="20"/>
-          <w:szCs w:val="20"/>
-          <w:lang w:val="ru-RU"/>
+          <w:lang w:val="en-US"/>
+        </w:rPr>
+      </w:pPr>
+    </w:p>
+    <w:p>
+      <w:pPr>
+        <w:rPr>
+          <w:rFonts w:ascii="Consolas" w:hAnsi="Consolas"/>
+          <w:sz w:val="20"/>
+          <w:szCs w:val="20"/>
+          <w:lang w:val="en-US"/>
+        </w:rPr>
+      </w:pPr>
+      <w:r>
+        <w:rPr>
+          <w:rFonts w:ascii="Consolas" w:hAnsi="Consolas"/>
+          <w:sz w:val="20"/>
+          <w:szCs w:val="20"/>
+          <w:lang w:val="en-US"/>
         </w:rPr>
         <w:t xml:space="preserve">    </w:t>
       </w:r>
@@ -10881,7 +11040,7 @@
                     <pic:cNvPicPr/>
                   </pic:nvPicPr>
                   <pic:blipFill>
-                    <a:blip r:embed="rId26"/>
+                    <a:blip r:embed="rId27"/>
                     <a:stretch>
                       <a:fillRect/>
                     </a:stretch>
@@ -11036,15 +11195,15 @@
           <w:rFonts w:ascii="Consolas" w:hAnsi="Consolas"/>
           <w:sz w:val="20"/>
           <w:szCs w:val="20"/>
-          <w:lang w:val="ru-RU"/>
-        </w:rPr>
-      </w:pPr>
-      <w:r>
-        <w:rPr>
-          <w:rFonts w:ascii="Consolas" w:hAnsi="Consolas"/>
-          <w:sz w:val="20"/>
-          <w:szCs w:val="20"/>
-          <w:lang w:val="ru-RU"/>
+          <w:lang w:val="en-US"/>
+        </w:rPr>
+      </w:pPr>
+      <w:r>
+        <w:rPr>
+          <w:rFonts w:ascii="Consolas" w:hAnsi="Consolas"/>
+          <w:sz w:val="20"/>
+          <w:szCs w:val="20"/>
+          <w:lang w:val="en-US"/>
         </w:rPr>
         <w:t>{</w:t>
       </w:r>
@@ -11055,15 +11214,15 @@
           <w:rFonts w:ascii="Consolas" w:hAnsi="Consolas"/>
           <w:sz w:val="20"/>
           <w:szCs w:val="20"/>
-          <w:lang w:val="ru-RU"/>
-        </w:rPr>
-      </w:pPr>
-      <w:r>
-        <w:rPr>
-          <w:rFonts w:ascii="Consolas" w:hAnsi="Consolas"/>
-          <w:sz w:val="20"/>
-          <w:szCs w:val="20"/>
-          <w:lang w:val="ru-RU"/>
+          <w:lang w:val="en-US"/>
+        </w:rPr>
+      </w:pPr>
+      <w:r>
+        <w:rPr>
+          <w:rFonts w:ascii="Consolas" w:hAnsi="Consolas"/>
+          <w:sz w:val="20"/>
+          <w:szCs w:val="20"/>
+          <w:lang w:val="en-US"/>
         </w:rPr>
         <w:t xml:space="preserve">    JockeyWinsInfo? res = jockeys</w:t>
       </w:r>
@@ -11082,7 +11241,7 @@
           <w:rFonts w:ascii="Consolas" w:hAnsi="Consolas"/>
           <w:sz w:val="20"/>
           <w:szCs w:val="20"/>
-          <w:lang w:val="ru-RU"/>
+          <w:lang w:val="en-US"/>
         </w:rPr>
         <w:t xml:space="preserve">        </w:t>
       </w:r>
@@ -11159,7 +11318,7 @@
           <w:rFonts w:ascii="Consolas" w:hAnsi="Consolas"/>
           <w:sz w:val="20"/>
           <w:szCs w:val="20"/>
-          <w:lang w:val="ru-RU"/>
+          <w:lang w:val="en-US"/>
         </w:rPr>
       </w:pPr>
       <w:r>
@@ -11176,7 +11335,7 @@
           <w:rFonts w:ascii="Consolas" w:hAnsi="Consolas"/>
           <w:sz w:val="20"/>
           <w:szCs w:val="20"/>
-          <w:lang w:val="ru-RU"/>
+          <w:lang w:val="en-US"/>
         </w:rPr>
         <w:t>{</w:t>
       </w:r>
@@ -11187,15 +11346,15 @@
           <w:rFonts w:ascii="Consolas" w:hAnsi="Consolas"/>
           <w:sz w:val="20"/>
           <w:szCs w:val="20"/>
-          <w:lang w:val="ru-RU"/>
-        </w:rPr>
-      </w:pPr>
-      <w:r>
-        <w:rPr>
-          <w:rFonts w:ascii="Consolas" w:hAnsi="Consolas"/>
-          <w:sz w:val="20"/>
-          <w:szCs w:val="20"/>
-          <w:lang w:val="ru-RU"/>
+          <w:lang w:val="en-US"/>
+        </w:rPr>
+      </w:pPr>
+      <w:r>
+        <w:rPr>
+          <w:rFonts w:ascii="Consolas" w:hAnsi="Consolas"/>
+          <w:sz w:val="20"/>
+          <w:szCs w:val="20"/>
+          <w:lang w:val="en-US"/>
         </w:rPr>
         <w:t xml:space="preserve">                  JockeyId = j.Id,</w:t>
       </w:r>
@@ -11214,7 +11373,7 @@
           <w:rFonts w:ascii="Consolas" w:hAnsi="Consolas"/>
           <w:sz w:val="20"/>
           <w:szCs w:val="20"/>
-          <w:lang w:val="ru-RU"/>
+          <w:lang w:val="en-US"/>
         </w:rPr>
         <w:t xml:space="preserve">                  </w:t>
       </w:r>
@@ -11234,7 +11393,7 @@
           <w:rFonts w:ascii="Consolas" w:hAnsi="Consolas"/>
           <w:sz w:val="20"/>
           <w:szCs w:val="20"/>
-          <w:lang w:val="ru-RU"/>
+          <w:lang w:val="en-US"/>
         </w:rPr>
       </w:pPr>
       <w:r>
@@ -11251,7 +11410,7 @@
           <w:rFonts w:ascii="Consolas" w:hAnsi="Consolas"/>
           <w:sz w:val="20"/>
           <w:szCs w:val="20"/>
-          <w:lang w:val="ru-RU"/>
+          <w:lang w:val="en-US"/>
         </w:rPr>
         <w:t>ParticipantId = p.Id,</w:t>
       </w:r>
@@ -11262,15 +11421,15 @@
           <w:rFonts w:ascii="Consolas" w:hAnsi="Consolas"/>
           <w:sz w:val="20"/>
           <w:szCs w:val="20"/>
-          <w:lang w:val="ru-RU"/>
-        </w:rPr>
-      </w:pPr>
-      <w:r>
-        <w:rPr>
-          <w:rFonts w:ascii="Consolas" w:hAnsi="Consolas"/>
-          <w:sz w:val="20"/>
-          <w:szCs w:val="20"/>
-          <w:lang w:val="ru-RU"/>
+          <w:lang w:val="en-US"/>
+        </w:rPr>
+      </w:pPr>
+      <w:r>
+        <w:rPr>
+          <w:rFonts w:ascii="Consolas" w:hAnsi="Consolas"/>
+          <w:sz w:val="20"/>
+          <w:szCs w:val="20"/>
+          <w:lang w:val="en-US"/>
         </w:rPr>
         <w:t xml:space="preserve">              })</w:t>
       </w:r>
@@ -11289,7 +11448,7 @@
           <w:rFonts w:ascii="Consolas" w:hAnsi="Consolas"/>
           <w:sz w:val="20"/>
           <w:szCs w:val="20"/>
-          <w:lang w:val="ru-RU"/>
+          <w:lang w:val="en-US"/>
         </w:rPr>
         <w:t xml:space="preserve">        </w:t>
       </w:r>
@@ -11404,7 +11563,7 @@
           <w:rFonts w:ascii="Consolas" w:hAnsi="Consolas"/>
           <w:sz w:val="20"/>
           <w:szCs w:val="20"/>
-          <w:lang w:val="ru-RU"/>
+          <w:lang w:val="en-US"/>
         </w:rPr>
       </w:pPr>
       <w:r>
@@ -11421,7 +11580,7 @@
           <w:rFonts w:ascii="Consolas" w:hAnsi="Consolas"/>
           <w:sz w:val="20"/>
           <w:szCs w:val="20"/>
-          <w:lang w:val="ru-RU"/>
+          <w:lang w:val="en-US"/>
         </w:rPr>
         <w:t>jp.JockeyFullName,</w:t>
       </w:r>
@@ -11432,15 +11591,15 @@
           <w:rFonts w:ascii="Consolas" w:hAnsi="Consolas"/>
           <w:sz w:val="20"/>
           <w:szCs w:val="20"/>
-          <w:lang w:val="ru-RU"/>
-        </w:rPr>
-      </w:pPr>
-      <w:r>
-        <w:rPr>
-          <w:rFonts w:ascii="Consolas" w:hAnsi="Consolas"/>
-          <w:sz w:val="20"/>
-          <w:szCs w:val="20"/>
-          <w:lang w:val="ru-RU"/>
+          <w:lang w:val="en-US"/>
+        </w:rPr>
+      </w:pPr>
+      <w:r>
+        <w:rPr>
+          <w:rFonts w:ascii="Consolas" w:hAnsi="Consolas"/>
+          <w:sz w:val="20"/>
+          <w:szCs w:val="20"/>
+          <w:lang w:val="en-US"/>
         </w:rPr>
         <w:t xml:space="preserve">                  r.Place,</w:t>
       </w:r>
@@ -11451,15 +11610,15 @@
           <w:rFonts w:ascii="Consolas" w:hAnsi="Consolas"/>
           <w:sz w:val="20"/>
           <w:szCs w:val="20"/>
-          <w:lang w:val="ru-RU"/>
-        </w:rPr>
-      </w:pPr>
-      <w:r>
-        <w:rPr>
-          <w:rFonts w:ascii="Consolas" w:hAnsi="Consolas"/>
-          <w:sz w:val="20"/>
-          <w:szCs w:val="20"/>
-          <w:lang w:val="ru-RU"/>
+          <w:lang w:val="en-US"/>
+        </w:rPr>
+      </w:pPr>
+      <w:r>
+        <w:rPr>
+          <w:rFonts w:ascii="Consolas" w:hAnsi="Consolas"/>
+          <w:sz w:val="20"/>
+          <w:szCs w:val="20"/>
+          <w:lang w:val="en-US"/>
         </w:rPr>
         <w:t xml:space="preserve">              })</w:t>
       </w:r>
@@ -11470,15 +11629,15 @@
           <w:rFonts w:ascii="Consolas" w:hAnsi="Consolas"/>
           <w:sz w:val="20"/>
           <w:szCs w:val="20"/>
-          <w:lang w:val="ru-RU"/>
-        </w:rPr>
-      </w:pPr>
-      <w:r>
-        <w:rPr>
-          <w:rFonts w:ascii="Consolas" w:hAnsi="Consolas"/>
-          <w:sz w:val="20"/>
-          <w:szCs w:val="20"/>
-          <w:lang w:val="ru-RU"/>
+          <w:lang w:val="en-US"/>
+        </w:rPr>
+      </w:pPr>
+      <w:r>
+        <w:rPr>
+          <w:rFonts w:ascii="Consolas" w:hAnsi="Consolas"/>
+          <w:sz w:val="20"/>
+          <w:szCs w:val="20"/>
+          <w:lang w:val="en-US"/>
         </w:rPr>
         <w:t xml:space="preserve">        .GroupBy(jr =&gt; new { jr.JockeyId, jr.JockeyFullName },</w:t>
       </w:r>
@@ -11497,7 +11656,7 @@
           <w:rFonts w:ascii="Consolas" w:hAnsi="Consolas"/>
           <w:sz w:val="20"/>
           <w:szCs w:val="20"/>
-          <w:lang w:val="ru-RU"/>
+          <w:lang w:val="en-US"/>
         </w:rPr>
         <w:t xml:space="preserve">                 </w:t>
       </w:r>
@@ -11719,7 +11878,7 @@
                     <pic:cNvPicPr/>
                   </pic:nvPicPr>
                   <pic:blipFill>
-                    <a:blip r:embed="rId27"/>
+                    <a:blip r:embed="rId28"/>
                     <a:stretch>
                       <a:fillRect/>
                     </a:stretch>
@@ -11816,15 +11975,15 @@
           <w:rFonts w:ascii="Consolas" w:hAnsi="Consolas"/>
           <w:sz w:val="20"/>
           <w:szCs w:val="20"/>
-          <w:lang w:val="ru-RU"/>
-        </w:rPr>
-      </w:pPr>
-      <w:r>
-        <w:rPr>
-          <w:rFonts w:ascii="Consolas" w:hAnsi="Consolas"/>
-          <w:sz w:val="20"/>
-          <w:szCs w:val="20"/>
-          <w:lang w:val="ru-RU"/>
+          <w:lang w:val="en-US"/>
+        </w:rPr>
+      </w:pPr>
+      <w:r>
+        <w:rPr>
+          <w:rFonts w:ascii="Consolas" w:hAnsi="Consolas"/>
+          <w:sz w:val="20"/>
+          <w:szCs w:val="20"/>
+          <w:lang w:val="en-US"/>
         </w:rPr>
         <w:t>/// &lt;/summary&gt;</w:t>
       </w:r>
@@ -12339,7 +12498,7 @@
                     <pic:cNvPicPr/>
                   </pic:nvPicPr>
                   <pic:blipFill>
-                    <a:blip r:embed="rId28"/>
+                    <a:blip r:embed="rId29"/>
                     <a:stretch>
                       <a:fillRect/>
                     </a:stretch>
@@ -12361,9 +12520,9 @@
       </w:r>
     </w:p>
     <w:sectPr>
-      <w:footerReference w:type="even" r:id="rId29"/>
-      <w:footerReference w:type="default" r:id="rId30"/>
-      <w:footerReference w:type="first" r:id="rId31"/>
+      <w:footerReference w:type="even" r:id="rId30"/>
+      <w:footerReference w:type="default" r:id="rId31"/>
+      <w:footerReference w:type="first" r:id="rId32"/>
       <w:pgSz w:w="11906" w:h="16838"/>
       <w:pgMar w:top="1134" w:right="851" w:bottom="1134" w:left="1418" w:header="709" w:footer="709" w:gutter="0"/>
       <w:cols w:space="708"/>

</xml_diff>